<commit_message>
correct persistent data/cache verification6
</commit_message>
<xml_diff>
--- a/template/Template_Placeholders_PT.docx
+++ b/template/Template_Placeholders_PT.docx
@@ -610,13 +610,95 @@
         </w:rPr>
         <w:tab/>
       </w:r>
-      <w:r>
-        <w:rPr>
-          <w:rFonts w:ascii="Century Gothic" w:eastAsia="Century Gothic" w:hAnsi="Century Gothic" w:cs="Century Gothic"/>
-          <w:sz w:val="22"/>
-          <w:szCs w:val="22"/>
-        </w:rPr>
-        <w:t>{{ cdd_nationality }}, {{ cdd_age }} anos, {{ cdd_personal }}</w:t>
+      <w:proofErr w:type="gramStart"/>
+      <w:r>
+        <w:rPr>
+          <w:rFonts w:ascii="Century Gothic" w:eastAsia="Century Gothic" w:hAnsi="Century Gothic" w:cs="Century Gothic"/>
+          <w:sz w:val="22"/>
+          <w:szCs w:val="22"/>
+        </w:rPr>
+        <w:t xml:space="preserve">{{ </w:t>
+      </w:r>
+      <w:proofErr w:type="spellStart"/>
+      <w:r>
+        <w:rPr>
+          <w:rFonts w:ascii="Century Gothic" w:eastAsia="Century Gothic" w:hAnsi="Century Gothic" w:cs="Century Gothic"/>
+          <w:sz w:val="22"/>
+          <w:szCs w:val="22"/>
+        </w:rPr>
+        <w:t>cdd</w:t>
+      </w:r>
+      <w:proofErr w:type="gramEnd"/>
+      <w:r>
+        <w:rPr>
+          <w:rFonts w:ascii="Century Gothic" w:eastAsia="Century Gothic" w:hAnsi="Century Gothic" w:cs="Century Gothic"/>
+          <w:sz w:val="22"/>
+          <w:szCs w:val="22"/>
+        </w:rPr>
+        <w:t>_nationality</w:t>
+      </w:r>
+      <w:proofErr w:type="spellEnd"/>
+      <w:r>
+        <w:rPr>
+          <w:rFonts w:ascii="Century Gothic" w:eastAsia="Century Gothic" w:hAnsi="Century Gothic" w:cs="Century Gothic"/>
+          <w:sz w:val="22"/>
+          <w:szCs w:val="22"/>
+        </w:rPr>
+        <w:t xml:space="preserve"> }}, {{ </w:t>
+      </w:r>
+      <w:proofErr w:type="spellStart"/>
+      <w:r>
+        <w:rPr>
+          <w:rFonts w:ascii="Century Gothic" w:eastAsia="Century Gothic" w:hAnsi="Century Gothic" w:cs="Century Gothic"/>
+          <w:sz w:val="22"/>
+          <w:szCs w:val="22"/>
+        </w:rPr>
+        <w:t>cdd_age</w:t>
+      </w:r>
+      <w:proofErr w:type="spellEnd"/>
+      <w:r>
+        <w:rPr>
+          <w:rFonts w:ascii="Century Gothic" w:eastAsia="Century Gothic" w:hAnsi="Century Gothic" w:cs="Century Gothic"/>
+          <w:sz w:val="22"/>
+          <w:szCs w:val="22"/>
+        </w:rPr>
+        <w:t xml:space="preserve"> }} </w:t>
+      </w:r>
+      <w:proofErr w:type="spellStart"/>
+      <w:r>
+        <w:rPr>
+          <w:rFonts w:ascii="Century Gothic" w:eastAsia="Century Gothic" w:hAnsi="Century Gothic" w:cs="Century Gothic"/>
+          <w:sz w:val="22"/>
+          <w:szCs w:val="22"/>
+        </w:rPr>
+        <w:t>anos</w:t>
+      </w:r>
+      <w:proofErr w:type="spellEnd"/>
+      <w:r>
+        <w:rPr>
+          <w:rFonts w:ascii="Century Gothic" w:eastAsia="Century Gothic" w:hAnsi="Century Gothic" w:cs="Century Gothic"/>
+          <w:sz w:val="22"/>
+          <w:szCs w:val="22"/>
+        </w:rPr>
+        <w:t xml:space="preserve">, {{ </w:t>
+      </w:r>
+      <w:proofErr w:type="spellStart"/>
+      <w:r>
+        <w:rPr>
+          <w:rFonts w:ascii="Century Gothic" w:eastAsia="Century Gothic" w:hAnsi="Century Gothic" w:cs="Century Gothic"/>
+          <w:sz w:val="22"/>
+          <w:szCs w:val="22"/>
+        </w:rPr>
+        <w:t>cdd_personal</w:t>
+      </w:r>
+      <w:proofErr w:type="spellEnd"/>
+      <w:r>
+        <w:rPr>
+          <w:rFonts w:ascii="Century Gothic" w:eastAsia="Century Gothic" w:hAnsi="Century Gothic" w:cs="Century Gothic"/>
+          <w:sz w:val="22"/>
+          <w:szCs w:val="22"/>
+        </w:rPr>
+        <w:t xml:space="preserve"> }}</w:t>
       </w:r>
       <w:r>
         <w:rPr>
@@ -1087,17 +1169,6 @@
         </w:rPr>
         <w:t xml:space="preserve"> %}</w:t>
       </w:r>
-    </w:p>
-    <w:p>
-      <w:pPr>
-        <w:jc w:val="both"/>
-        <w:rPr>
-          <w:rFonts w:ascii="Century Gothic" w:eastAsia="Century Gothic" w:hAnsi="Century Gothic" w:cs="Century Gothic"/>
-          <w:bCs/>
-          <w:sz w:val="22"/>
-          <w:szCs w:val="22"/>
-        </w:rPr>
-      </w:pPr>
     </w:p>
     <w:p>
       <w:pPr>
@@ -1399,19 +1470,6 @@
     </w:p>
     <w:p>
       <w:pPr>
-        <w:autoSpaceDE w:val="0"/>
-        <w:autoSpaceDN w:val="0"/>
-        <w:adjustRightInd w:val="0"/>
-        <w:jc w:val="both"/>
-        <w:rPr>
-          <w:rFonts w:ascii="Century Gothic" w:hAnsi="Century Gothic" w:cs="Century Gothic"/>
-          <w:sz w:val="22"/>
-          <w:szCs w:val="22"/>
-        </w:rPr>
-      </w:pPr>
-    </w:p>
-    <w:p>
-      <w:pPr>
         <w:tabs>
           <w:tab w:val="left" w:pos="3480"/>
         </w:tabs>
@@ -1869,19 +1927,8 @@
           <w:b/>
           <w:sz w:val="22"/>
           <w:szCs w:val="22"/>
-          <w:lang w:val="pt-BR"/>
-        </w:rPr>
-      </w:pPr>
-      <w:r>
-        <w:rPr>
-          <w:rFonts w:ascii="Century Gothic" w:eastAsia="Century Gothic" w:hAnsi="Century Gothic" w:cs="Century Gothic"/>
-          <w:b/>
-          <w:sz w:val="22"/>
-          <w:szCs w:val="22"/>
-          <w:lang w:val="pt-BR"/>
-        </w:rPr>
-        <w:t>INDICADORES DE PERFIL COMPORTAMENTAL</w:t>
-      </w:r>
+        </w:rPr>
+      </w:pPr>
     </w:p>
     <w:p>
       <w:pPr>
@@ -1898,6 +1945,16 @@
           <w:lang w:val="pt-BR"/>
         </w:rPr>
       </w:pPr>
+      <w:r>
+        <w:rPr>
+          <w:rFonts w:ascii="Century Gothic" w:eastAsia="Century Gothic" w:hAnsi="Century Gothic" w:cs="Century Gothic"/>
+          <w:b/>
+          <w:sz w:val="22"/>
+          <w:szCs w:val="22"/>
+          <w:lang w:val="pt-BR"/>
+        </w:rPr>
+        <w:t>INDICADORES DE PERFIL COMPORTAMENTAL</w:t>
+      </w:r>
     </w:p>
     <w:p>
       <w:pPr>
@@ -1908,64 +1965,12 @@
         <w:jc w:val="both"/>
         <w:rPr>
           <w:rFonts w:ascii="Century Gothic" w:eastAsia="Century Gothic" w:hAnsi="Century Gothic" w:cs="Century Gothic"/>
-          <w:bCs/>
-          <w:sz w:val="22"/>
-          <w:szCs w:val="22"/>
-          <w:lang w:val="pt-BR"/>
-        </w:rPr>
-      </w:pPr>
-      <w:r>
-        <w:rPr>
-          <w:rFonts w:ascii="Century Gothic" w:eastAsia="Century Gothic" w:hAnsi="Century Gothic" w:cs="Century Gothic"/>
-          <w:bCs/>
-          <w:sz w:val="22"/>
-          <w:szCs w:val="22"/>
-          <w:lang w:val="pt-BR"/>
-        </w:rPr>
-        <w:t>{{</w:t>
-      </w:r>
-      <w:proofErr w:type="spellStart"/>
-      <w:r>
-        <w:rPr>
-          <w:rFonts w:ascii="Century Gothic" w:eastAsia="Century Gothic" w:hAnsi="Century Gothic" w:cs="Century Gothic"/>
-          <w:bCs/>
-          <w:sz w:val="22"/>
-          <w:szCs w:val="22"/>
-          <w:lang w:val="pt-BR"/>
-        </w:rPr>
-        <w:t>bhv</w:t>
-      </w:r>
-      <w:r>
-        <w:rPr>
-          <w:rFonts w:ascii="Century Gothic" w:eastAsia="Century Gothic" w:hAnsi="Century Gothic" w:cs="Century Gothic"/>
-          <w:bCs/>
-          <w:sz w:val="22"/>
-          <w:szCs w:val="22"/>
-          <w:lang w:val="pt-BR"/>
-        </w:rPr>
-        <w:t>_</w:t>
-      </w:r>
-      <w:r>
-        <w:rPr>
-          <w:rFonts w:ascii="Century Gothic" w:eastAsia="Century Gothic" w:hAnsi="Century Gothic" w:cs="Century Gothic"/>
-          <w:bCs/>
-          <w:sz w:val="22"/>
-          <w:szCs w:val="22"/>
-          <w:lang w:val="pt-BR"/>
-        </w:rPr>
-        <w:t>profile</w:t>
-      </w:r>
-      <w:proofErr w:type="spellEnd"/>
-      <w:r>
-        <w:rPr>
-          <w:rFonts w:ascii="Century Gothic" w:eastAsia="Century Gothic" w:hAnsi="Century Gothic" w:cs="Century Gothic"/>
-          <w:bCs/>
-          <w:sz w:val="22"/>
-          <w:szCs w:val="22"/>
-          <w:lang w:val="pt-BR"/>
-        </w:rPr>
-        <w:t>}}</w:t>
-      </w:r>
+          <w:b/>
+          <w:sz w:val="22"/>
+          <w:szCs w:val="22"/>
+          <w:lang w:val="pt-BR"/>
+        </w:rPr>
+      </w:pPr>
     </w:p>
     <w:p>
       <w:pPr>
@@ -1976,6 +1981,74 @@
         <w:jc w:val="both"/>
         <w:rPr>
           <w:rFonts w:ascii="Century Gothic" w:eastAsia="Century Gothic" w:hAnsi="Century Gothic" w:cs="Century Gothic"/>
+          <w:bCs/>
+          <w:sz w:val="22"/>
+          <w:szCs w:val="22"/>
+          <w:lang w:val="pt-BR"/>
+        </w:rPr>
+      </w:pPr>
+      <w:r>
+        <w:rPr>
+          <w:rFonts w:ascii="Century Gothic" w:eastAsia="Century Gothic" w:hAnsi="Century Gothic" w:cs="Century Gothic"/>
+          <w:bCs/>
+          <w:sz w:val="22"/>
+          <w:szCs w:val="22"/>
+          <w:lang w:val="pt-BR"/>
+        </w:rPr>
+        <w:t>{{</w:t>
+      </w:r>
+      <w:proofErr w:type="spellStart"/>
+      <w:r>
+        <w:rPr>
+          <w:rFonts w:ascii="Century Gothic" w:eastAsia="Century Gothic" w:hAnsi="Century Gothic" w:cs="Century Gothic"/>
+          <w:bCs/>
+          <w:sz w:val="22"/>
+          <w:szCs w:val="22"/>
+          <w:lang w:val="pt-BR"/>
+        </w:rPr>
+        <w:t>bhv</w:t>
+      </w:r>
+      <w:r>
+        <w:rPr>
+          <w:rFonts w:ascii="Century Gothic" w:eastAsia="Century Gothic" w:hAnsi="Century Gothic" w:cs="Century Gothic"/>
+          <w:bCs/>
+          <w:sz w:val="22"/>
+          <w:szCs w:val="22"/>
+          <w:lang w:val="pt-BR"/>
+        </w:rPr>
+        <w:t>_</w:t>
+      </w:r>
+      <w:r>
+        <w:rPr>
+          <w:rFonts w:ascii="Century Gothic" w:eastAsia="Century Gothic" w:hAnsi="Century Gothic" w:cs="Century Gothic"/>
+          <w:bCs/>
+          <w:sz w:val="22"/>
+          <w:szCs w:val="22"/>
+          <w:lang w:val="pt-BR"/>
+        </w:rPr>
+        <w:t>profile</w:t>
+      </w:r>
+      <w:proofErr w:type="spellEnd"/>
+      <w:r>
+        <w:rPr>
+          <w:rFonts w:ascii="Century Gothic" w:eastAsia="Century Gothic" w:hAnsi="Century Gothic" w:cs="Century Gothic"/>
+          <w:bCs/>
+          <w:sz w:val="22"/>
+          <w:szCs w:val="22"/>
+          <w:lang w:val="pt-BR"/>
+        </w:rPr>
+        <w:t>}}</w:t>
+      </w:r>
+    </w:p>
+    <w:p>
+      <w:pPr>
+        <w:tabs>
+          <w:tab w:val="left" w:pos="3480"/>
+        </w:tabs>
+        <w:spacing w:line="276" w:lineRule="auto"/>
+        <w:jc w:val="both"/>
+        <w:rPr>
+          <w:rFonts w:ascii="Century Gothic" w:eastAsia="Century Gothic" w:hAnsi="Century Gothic" w:cs="Century Gothic"/>
           <w:b/>
           <w:sz w:val="22"/>
           <w:szCs w:val="22"/>
@@ -2408,7 +2481,6 @@
           <w:sz w:val="22"/>
           <w:szCs w:val="22"/>
         </w:rPr>
-        <w:lastRenderedPageBreak/>
         <w:t xml:space="preserve">{% for task in </w:t>
       </w:r>
       <w:proofErr w:type="spellStart"/>
@@ -2451,6 +2523,7 @@
           <w:sz w:val="22"/>
           <w:szCs w:val="22"/>
         </w:rPr>
+        <w:lastRenderedPageBreak/>
         <w:t xml:space="preserve">{{ </w:t>
       </w:r>
       <w:proofErr w:type="spellStart"/>

</xml_diff>